<commit_message>
fix to Version 4.0
</commit_message>
<xml_diff>
--- a/改价软件设计.docx
+++ b/改价软件设计.docx
@@ -358,9 +358,6 @@
       <w:pPr>
         <w:pStyle w:val="a3"/>
         <w:ind w:left="360" w:firstLineChars="0" w:firstLine="0"/>
-        <w:rPr>
-          <w:rFonts w:hint="eastAsia"/>
-        </w:rPr>
       </w:pPr>
       <w:r>
         <w:tab/>
@@ -468,9 +465,6 @@
     <w:p>
       <w:pPr>
         <w:ind w:firstLine="420"/>
-        <w:rPr>
-          <w:rFonts w:hint="eastAsia"/>
-        </w:rPr>
       </w:pPr>
       <w:r>
         <w:rPr>
@@ -550,9 +544,6 @@
     <w:p>
       <w:pPr>
         <w:ind w:firstLine="420"/>
-        <w:rPr>
-          <w:rFonts w:hint="eastAsia"/>
-        </w:rPr>
       </w:pPr>
       <w:r>
         <w:rPr>
@@ -633,9 +624,6 @@
     <w:p>
       <w:pPr>
         <w:ind w:firstLine="420"/>
-        <w:rPr>
-          <w:rFonts w:hint="eastAsia"/>
-        </w:rPr>
       </w:pPr>
       <w:r>
         <w:rPr>
@@ -707,9 +695,6 @@
     <w:p>
       <w:pPr>
         <w:ind w:firstLine="420"/>
-        <w:rPr>
-          <w:rFonts w:hint="eastAsia"/>
-        </w:rPr>
       </w:pPr>
       <w:r>
         <w:rPr>
@@ -736,14 +721,14 @@
         <w:rPr>
           <w:rFonts w:hint="eastAsia"/>
         </w:rPr>
-        <w:t>查看改价信息</w:t>
+        <w:t>查看改价信</w:t>
       </w:r>
       <w:proofErr w:type="gramEnd"/>
       <w:r>
         <w:rPr>
           <w:rFonts w:hint="eastAsia"/>
         </w:rPr>
-        <w:t>，查看跟卖店铺。</w:t>
+        <w:t>息，查看跟卖店铺。</w:t>
       </w:r>
     </w:p>
     <w:p>
@@ -760,9 +745,6 @@
     <w:p>
       <w:pPr>
         <w:ind w:firstLine="420"/>
-        <w:rPr>
-          <w:rFonts w:hint="eastAsia"/>
-        </w:rPr>
       </w:pPr>
     </w:p>
     <w:p>
@@ -793,9 +775,6 @@
     <w:p>
       <w:pPr>
         <w:ind w:firstLine="420"/>
-        <w:rPr>
-          <w:rFonts w:hint="eastAsia"/>
-        </w:rPr>
       </w:pPr>
       <w:r>
         <w:rPr>
@@ -913,7 +892,6 @@
       <w:pPr>
         <w:ind w:firstLine="420"/>
         <w:rPr>
-          <w:rFonts w:hint="eastAsia"/>
           <w:color w:val="E7E6E6" w:themeColor="background2"/>
         </w:rPr>
       </w:pPr>
@@ -1360,24 +1338,329 @@
       </w:r>
     </w:p>
     <w:p>
-      <w:r>
-        <w:rPr>
-          <w:rFonts w:hint="eastAsia"/>
-        </w:rPr>
-        <w:t xml:space="preserve">　　</w:t>
-      </w:r>
+      <w:pPr>
+        <w:ind w:firstLine="420"/>
+      </w:pPr>
+      <w:r>
+        <w:rPr>
+          <w:rFonts w:hint="eastAsia"/>
+          <w:color w:val="E7E6E6" w:themeColor="background2"/>
+        </w:rPr>
+        <w:t>说明控制该软件的运行的方法和控制信号，并说明这些控制信号的来源。</w:t>
+      </w:r>
+      <w:r>
+        <w:tab/>
+      </w:r>
+    </w:p>
+    <w:p>
+      <w:pPr>
+        <w:ind w:firstLine="420"/>
+      </w:pPr>
+    </w:p>
+    <w:p>
+      <w:pPr>
+        <w:ind w:firstLine="420"/>
+      </w:pPr>
+    </w:p>
+    <w:p>
+      <w:pPr>
+        <w:ind w:firstLine="420"/>
+      </w:pPr>
+    </w:p>
+    <w:p>
+      <w:pPr>
+        <w:ind w:firstLine="420"/>
+      </w:pPr>
+    </w:p>
+    <w:p>
+      <w:pPr>
+        <w:ind w:firstLine="420"/>
+      </w:pPr>
+    </w:p>
+    <w:p>
+      <w:pPr>
+        <w:ind w:firstLine="420"/>
+      </w:pPr>
+    </w:p>
+    <w:p>
+      <w:pPr>
+        <w:ind w:firstLine="420"/>
+      </w:pPr>
+    </w:p>
+    <w:p>
+      <w:pPr>
+        <w:ind w:firstLine="420"/>
+      </w:pPr>
+    </w:p>
+    <w:p>
+      <w:pPr>
+        <w:ind w:firstLine="420"/>
+      </w:pPr>
+    </w:p>
+    <w:p>
+      <w:pPr>
+        <w:ind w:firstLine="420"/>
+      </w:pPr>
+    </w:p>
+    <w:p>
+      <w:pPr>
+        <w:ind w:firstLine="420"/>
+      </w:pPr>
+    </w:p>
+    <w:p>
+      <w:pPr>
+        <w:ind w:firstLine="420"/>
+      </w:pPr>
+    </w:p>
+    <w:p>
+      <w:pPr>
+        <w:ind w:firstLine="420"/>
+      </w:pPr>
+    </w:p>
+    <w:p>
+      <w:pPr>
+        <w:ind w:firstLine="420"/>
+      </w:pPr>
+    </w:p>
+    <w:p>
+      <w:pPr>
+        <w:ind w:firstLine="420"/>
+      </w:pPr>
+    </w:p>
+    <w:p>
+      <w:pPr>
+        <w:ind w:firstLine="420"/>
+      </w:pPr>
+    </w:p>
+    <w:p>
+      <w:pPr>
+        <w:ind w:firstLine="420"/>
+      </w:pPr>
+    </w:p>
+    <w:p>
+      <w:pPr>
+        <w:ind w:firstLine="420"/>
+      </w:pPr>
+    </w:p>
+    <w:p>
+      <w:pPr>
+        <w:ind w:firstLine="420"/>
+      </w:pPr>
+    </w:p>
+    <w:p>
+      <w:pPr>
+        <w:ind w:firstLine="420"/>
+      </w:pPr>
+    </w:p>
+    <w:p>
+      <w:pPr>
+        <w:ind w:firstLine="420"/>
+      </w:pPr>
+    </w:p>
+    <w:p>
+      <w:pPr>
+        <w:ind w:firstLine="420"/>
+      </w:pPr>
+    </w:p>
+    <w:p>
+      <w:pPr>
+        <w:ind w:firstLine="420"/>
+      </w:pPr>
+    </w:p>
+    <w:p>
+      <w:pPr>
+        <w:ind w:firstLine="420"/>
+      </w:pPr>
+    </w:p>
+    <w:p>
+      <w:pPr>
+        <w:ind w:firstLine="420"/>
+      </w:pPr>
+    </w:p>
+    <w:p>
+      <w:pPr>
+        <w:ind w:firstLine="420"/>
+      </w:pPr>
+    </w:p>
+    <w:p>
+      <w:pPr>
+        <w:ind w:firstLine="420"/>
+      </w:pPr>
+    </w:p>
+    <w:p>
+      <w:pPr>
+        <w:ind w:firstLine="420"/>
+      </w:pPr>
+    </w:p>
+    <w:p>
+      <w:pPr>
+        <w:rPr>
+          <w:b/>
+          <w:sz w:val="28"/>
+        </w:rPr>
+      </w:pPr>
+      <w:r>
+        <w:rPr>
+          <w:rFonts w:hint="eastAsia"/>
+          <w:b/>
+          <w:sz w:val="28"/>
+        </w:rPr>
+        <w:lastRenderedPageBreak/>
+        <w:t>#任务 2018</w:t>
+      </w:r>
+      <w:r>
+        <w:rPr>
+          <w:b/>
+          <w:sz w:val="28"/>
+        </w:rPr>
+        <w:t xml:space="preserve"> 11/27 </w:t>
+      </w:r>
+      <w:r>
+        <w:rPr>
+          <w:rFonts w:hint="eastAsia"/>
+          <w:b/>
+          <w:sz w:val="28"/>
+        </w:rPr>
+        <w:t>15:37</w:t>
+      </w:r>
+    </w:p>
+    <w:p>
+      <w:pPr>
+        <w:rPr>
+          <w:shd w:val="pct15" w:color="auto" w:fill="FFFFFF"/>
+        </w:rPr>
+      </w:pPr>
+      <w:r>
+        <w:rPr>
+          <w:rFonts w:hint="eastAsia"/>
+          <w:shd w:val="pct15" w:color="auto" w:fill="FFFFFF"/>
+        </w:rPr>
+        <w:t>1、在店铺表中添加一栏 店铺所在地区（阿联酋，沙特）</w:t>
+      </w:r>
+    </w:p>
+    <w:p>
+      <w:pPr>
+        <w:rPr>
+          <w:shd w:val="pct15" w:color="auto" w:fill="FFFFFF"/>
+        </w:rPr>
+      </w:pPr>
+      <w:r>
+        <w:rPr>
+          <w:rFonts w:hint="eastAsia"/>
+          <w:shd w:val="pct15" w:color="auto" w:fill="FFFFFF"/>
+        </w:rPr>
+        <w:t>2、修改lemon0</w:t>
+      </w:r>
+      <w:r>
+        <w:rPr>
+          <w:shd w:val="pct15" w:color="auto" w:fill="FFFFFF"/>
+        </w:rPr>
+        <w:t>2</w:t>
+      </w:r>
+      <w:r>
+        <w:rPr>
+          <w:rFonts w:hint="eastAsia"/>
+          <w:shd w:val="pct15" w:color="auto" w:fill="FFFFFF"/>
+        </w:rPr>
+        <w:t>，改成只需要传递一个店铺名参数</w:t>
+      </w:r>
+      <w:r>
+        <w:rPr>
+          <w:rFonts w:hint="eastAsia"/>
+          <w:shd w:val="pct15" w:color="auto" w:fill="FFFFFF"/>
+        </w:rPr>
+        <w:t>+</w:t>
+      </w:r>
+      <w:r>
+        <w:rPr>
+          <w:rFonts w:hint="eastAsia"/>
+          <w:shd w:val="pct15" w:color="auto" w:fill="FFFFFF"/>
+        </w:rPr>
+        <w:t>当前目录</w:t>
+      </w:r>
+    </w:p>
+    <w:p>
+      <w:r>
+        <w:rPr>
+          <w:rFonts w:hint="eastAsia"/>
+        </w:rPr>
+        <w:t>3</w:t>
+      </w:r>
+      <w:r>
+        <w:rPr>
+          <w:rFonts w:hint="eastAsia"/>
+        </w:rPr>
+        <w:t>、</w:t>
+      </w:r>
+      <w:proofErr w:type="gramStart"/>
+      <w:r>
+        <w:rPr>
+          <w:rFonts w:hint="eastAsia"/>
+        </w:rPr>
+        <w:t>完善改价</w:t>
+      </w:r>
+      <w:proofErr w:type="gramEnd"/>
+      <w:r>
+        <w:rPr>
+          <w:rFonts w:hint="eastAsia"/>
+        </w:rPr>
+        <w:t>程序，无法做出判断的就先留着T</w:t>
+      </w:r>
+      <w:r>
+        <w:t>ODO</w:t>
+      </w:r>
+    </w:p>
+    <w:p>
+      <w:r>
+        <w:rPr>
+          <w:rFonts w:hint="eastAsia"/>
+        </w:rPr>
+        <w:t>4</w:t>
+      </w:r>
+      <w:r>
+        <w:rPr>
+          <w:rFonts w:hint="eastAsia"/>
+        </w:rPr>
+        <w:t>、添加店铺数量控制机制，在数据库中添加一个表保存已经开启的店铺，在lemon</w:t>
+      </w:r>
+      <w:r>
+        <w:t>01</w:t>
+      </w:r>
+      <w:r>
+        <w:rPr>
+          <w:rFonts w:hint="eastAsia"/>
+        </w:rPr>
+        <w:t>和</w:t>
+      </w:r>
+      <w:proofErr w:type="gramStart"/>
+      <w:r>
+        <w:rPr>
+          <w:rFonts w:hint="eastAsia"/>
+        </w:rPr>
+        <w:t>改价程序</w:t>
+      </w:r>
+      <w:proofErr w:type="gramEnd"/>
+      <w:r>
+        <w:rPr>
+          <w:rFonts w:hint="eastAsia"/>
+        </w:rPr>
+        <w:t>都做处理</w:t>
+      </w:r>
+    </w:p>
+    <w:p>
+      <w:r>
+        <w:rPr>
+          <w:rFonts w:hint="eastAsia"/>
+        </w:rPr>
+        <w:t>5、每次改价程序运行结束就删除log</w:t>
+      </w:r>
+      <w:r>
+        <w:t>.txt</w:t>
+      </w:r>
+    </w:p>
+    <w:p>
       <w:bookmarkStart w:id="3" w:name="_GoBack"/>
       <w:bookmarkEnd w:id="3"/>
-      <w:r>
-        <w:rPr>
-          <w:rFonts w:hint="eastAsia"/>
-          <w:color w:val="E7E6E6" w:themeColor="background2"/>
-        </w:rPr>
-        <w:t>说明控制该软件的运行的方法和控制信号，并说明这些控制信号的来源。</w:t>
-      </w:r>
-      <w:r>
-        <w:tab/>
-      </w:r>
     </w:p>
     <w:sectPr>
       <w:pgSz w:w="11906" w:h="16838"/>
@@ -2604,7 +2887,7 @@
 </file>
 
 <file path=customXml/itemProps1.xml><?xml version="1.0" encoding="utf-8"?>
-<ds:datastoreItem xmlns:ds="http://schemas.openxmlformats.org/officeDocument/2006/customXml" ds:itemID="{E21AFB01-46A4-42EA-B38F-8363A72C11B8}">
+<ds:datastoreItem xmlns:ds="http://schemas.openxmlformats.org/officeDocument/2006/customXml" ds:itemID="{70780B9D-DA40-4652-95F7-1E413595D80A}">
   <ds:schemaRefs>
     <ds:schemaRef ds:uri="http://schemas.openxmlformats.org/officeDocument/2006/bibliography"/>
   </ds:schemaRefs>

</xml_diff>